<commit_message>
Updated Developer Manual, Project Plan and User Manual
</commit_message>
<xml_diff>
--- a/docs/Project Plan.docx
+++ b/docs/Project Plan.docx
@@ -18,19 +18,8 @@
           <w:sz w:val="36"/>
           <w:szCs w:val="36"/>
         </w:rPr>
-        <w:t xml:space="preserve">Project Plan: </w:t>
-      </w:r>
-      <w:proofErr w:type="spellStart"/>
-      <w:r>
-        <w:rPr>
-          <w:b/>
-          <w:bCs/>
-          <w:sz w:val="36"/>
-          <w:szCs w:val="36"/>
-        </w:rPr>
-        <w:t>TensionCamApp</w:t>
-      </w:r>
-      <w:proofErr w:type="spellEnd"/>
+        <w:t>Project Plan: TensionCamApp</w:t>
+      </w:r>
     </w:p>
     <w:p>
       <w:r>
@@ -70,74 +59,40 @@
           <w:bCs/>
           <w:lang w:val="sv-SE"/>
         </w:rPr>
-        <w:t xml:space="preserve"> </w:t>
-      </w:r>
-      <w:proofErr w:type="spellStart"/>
+        <w:t xml:space="preserve"> members</w:t>
+      </w:r>
       <w:r>
         <w:rPr>
           <w:b/>
           <w:bCs/>
           <w:lang w:val="sv-SE"/>
         </w:rPr>
-        <w:t>members</w:t>
-      </w:r>
-      <w:proofErr w:type="spellEnd"/>
-      <w:r>
-        <w:rPr>
-          <w:b/>
+        <w:t xml:space="preserve">: </w:t>
+      </w:r>
+      <w:r>
+        <w:rPr>
           <w:bCs/>
           <w:lang w:val="sv-SE"/>
         </w:rPr>
-        <w:t xml:space="preserve">: </w:t>
-      </w:r>
-      <w:r>
-        <w:rPr>
-          <w:bCs/>
+        <w:t xml:space="preserve">Max Dubois, Martin Falk Danauskis, </w:t>
+      </w:r>
+      <w:r>
+        <w:rPr>
           <w:lang w:val="sv-SE"/>
         </w:rPr>
-        <w:t xml:space="preserve">Max Dubois, Martin Falk </w:t>
-      </w:r>
-      <w:proofErr w:type="spellStart"/>
-      <w:r>
-        <w:rPr>
-          <w:bCs/>
+        <w:t>Fredrik Johansson</w:t>
+      </w:r>
+      <w:r>
+        <w:rPr>
           <w:lang w:val="sv-SE"/>
         </w:rPr>
-        <w:t>Danauskis</w:t>
-      </w:r>
-      <w:proofErr w:type="spellEnd"/>
-      <w:r>
-        <w:rPr>
-          <w:bCs/>
+        <w:t xml:space="preserve">, Lisa </w:t>
+      </w:r>
+      <w:r>
+        <w:rPr>
           <w:lang w:val="sv-SE"/>
         </w:rPr>
-        <w:t xml:space="preserve">, </w:t>
-      </w:r>
-      <w:r>
-        <w:rPr>
-          <w:lang w:val="sv-SE"/>
-        </w:rPr>
-        <w:t>Fredrik Johansson</w:t>
-      </w:r>
-      <w:r>
-        <w:rPr>
-          <w:lang w:val="sv-SE"/>
-        </w:rPr>
-        <w:t xml:space="preserve">, Lisa </w:t>
-      </w:r>
-      <w:proofErr w:type="spellStart"/>
-      <w:r>
-        <w:rPr>
-          <w:lang w:val="sv-SE"/>
-        </w:rPr>
-        <w:t>Rythén</w:t>
-      </w:r>
-      <w:proofErr w:type="spellEnd"/>
-      <w:r>
-        <w:rPr>
-          <w:lang w:val="sv-SE"/>
-        </w:rPr>
-        <w:t xml:space="preserve"> Larsson</w:t>
+        <w:t>Rythén Larsson</w:t>
       </w:r>
     </w:p>
     <w:p>
@@ -154,13 +109,8 @@
       </w:r>
     </w:p>
     <w:p>
-      <w:proofErr w:type="spellStart"/>
-      <w:r>
-        <w:t>TensionCamApp</w:t>
-      </w:r>
-      <w:proofErr w:type="spellEnd"/>
-      <w:r>
-        <w:t xml:space="preserve"> is an application developed for the company </w:t>
+      <w:r>
+        <w:t xml:space="preserve">TensionCamApp is an application developed for the company </w:t>
       </w:r>
       <w:r>
         <w:t>G-coder</w:t>
@@ -181,23 +131,7 @@
         <w:t xml:space="preserve">the </w:t>
       </w:r>
       <w:r>
-        <w:t xml:space="preserve">use of a so-called </w:t>
-      </w:r>
-      <w:proofErr w:type="spellStart"/>
-      <w:r>
-        <w:t>TensionCam</w:t>
-      </w:r>
-      <w:proofErr w:type="spellEnd"/>
-      <w:r>
-        <w:t xml:space="preserve">. A </w:t>
-      </w:r>
-      <w:proofErr w:type="spellStart"/>
-      <w:r>
-        <w:t>TensionCam</w:t>
-      </w:r>
-      <w:proofErr w:type="spellEnd"/>
-      <w:r>
-        <w:t xml:space="preserve"> is a</w:t>
+        <w:t>use of a so-called TensionCam. A TensionCam is a</w:t>
       </w:r>
       <w:r>
         <w:t xml:space="preserve"> camera</w:t>
@@ -206,15 +140,7 @@
         <w:t xml:space="preserve"> device that measures</w:t>
       </w:r>
       <w:r>
-        <w:t xml:space="preserve"> how hard a certain bolt has been </w:t>
-      </w:r>
-      <w:proofErr w:type="spellStart"/>
-      <w:r>
-        <w:t>torqued</w:t>
-      </w:r>
-      <w:proofErr w:type="spellEnd"/>
-      <w:r>
-        <w:t xml:space="preserve">. This is done by taking a picture of a dotted pattern on the </w:t>
+        <w:t xml:space="preserve"> how hard a certain bolt has been torqued. This is done by taking a picture of a dotted pattern on the </w:t>
       </w:r>
       <w:r>
         <w:t>washer</w:t>
@@ -238,25 +164,7 @@
         <w:t xml:space="preserve"> is analyzed </w:t>
       </w:r>
       <w:r>
-        <w:t xml:space="preserve">with an image processing algorithm, provided by the company, which generates a result (e.g. 72 </w:t>
-      </w:r>
-      <w:proofErr w:type="spellStart"/>
-      <w:proofErr w:type="gramStart"/>
-      <w:r>
-        <w:t>kN</w:t>
-      </w:r>
-      <w:proofErr w:type="spellEnd"/>
-      <w:proofErr w:type="gramEnd"/>
-      <w:r>
-        <w:t xml:space="preserve">). The </w:t>
-      </w:r>
-      <w:proofErr w:type="spellStart"/>
-      <w:r>
-        <w:t>TensionCamApp</w:t>
-      </w:r>
-      <w:proofErr w:type="spellEnd"/>
-      <w:r>
-        <w:t xml:space="preserve"> is designed to enable users (engineers) to use the camera in their Android device to take a picture of the dotted pattern, </w:t>
+        <w:t xml:space="preserve">with an image processing algorithm, provided by the company, which generates a result (e.g. 72 kN). The TensionCamApp is designed to enable users (engineers) to use the camera in their Android device to take a picture of the dotted pattern, </w:t>
       </w:r>
       <w:r>
         <w:t>to</w:t>
@@ -285,15 +193,13 @@
         <w:t xml:space="preserve"> developing a camera</w:t>
       </w:r>
       <w:r>
-        <w:t xml:space="preserve"> that is supposed to be fixed to the washer, and the application is supposed to be the basis of future work involving connecting the fixed camera to the Android device via USB-cable. </w:t>
-      </w:r>
-      <w:proofErr w:type="spellStart"/>
-      <w:r>
-        <w:t>Furthermure</w:t>
-      </w:r>
-      <w:proofErr w:type="spellEnd"/>
-      <w:r>
-        <w:t>, there are</w:t>
+        <w:t xml:space="preserve"> that is supposed to be fixed to the washer, and the application is supposed to be the basis of future work involving connecting the fixed camera to the Android device via USB-cable. Furtherm</w:t>
+      </w:r>
+      <w:r>
+        <w:t>o</w:t>
+      </w:r>
+      <w:r>
+        <w:t>re, there are</w:t>
       </w:r>
       <w:r>
         <w:t xml:space="preserve"> many features that</w:t>
@@ -313,31 +219,7 @@
     </w:p>
     <w:p>
       <w:r>
-        <w:t xml:space="preserve">The SDK level has been set to 16 in order to comply with the Android device that the company wishes to use primarily, namely the Sony </w:t>
-      </w:r>
-      <w:proofErr w:type="spellStart"/>
-      <w:r>
-        <w:t>Xperia</w:t>
-      </w:r>
-      <w:proofErr w:type="spellEnd"/>
-      <w:r>
-        <w:t xml:space="preserve"> Z.</w:t>
-      </w:r>
-    </w:p>
-    <w:p>
-      <w:r>
-        <w:rPr>
-          <w:b/>
-          <w:bCs/>
-        </w:rPr>
-        <w:t>License</w:t>
-      </w:r>
-      <w:r>
-        <w:rPr>
-          <w:b/>
-          <w:bCs/>
-        </w:rPr>
-        <w:t xml:space="preserve"> (?)</w:t>
+        <w:t>The SDK level has been set to 16 in order to comply with the Android device that the company wishes to use primarily, namely the Sony Xperia Z.</w:t>
       </w:r>
     </w:p>
     <w:p>
@@ -357,15 +239,7 @@
     </w:p>
     <w:p>
       <w:r>
-        <w:t xml:space="preserve">The </w:t>
-      </w:r>
-      <w:proofErr w:type="spellStart"/>
-      <w:r>
-        <w:t>TensionCam</w:t>
-      </w:r>
-      <w:proofErr w:type="spellEnd"/>
-      <w:r>
-        <w:t xml:space="preserve">-logo is designed and owned by </w:t>
+        <w:t xml:space="preserve">The TensionCam-logo is designed and owned by </w:t>
       </w:r>
       <w:r>
         <w:t>G-coder Systems AB.</w:t>
@@ -376,15 +250,7 @@
         <w:t>The</w:t>
       </w:r>
       <w:r>
-        <w:t xml:space="preserve"> camera-symbol is designed by </w:t>
-      </w:r>
-      <w:proofErr w:type="gramStart"/>
-      <w:r>
-        <w:t>ourselves</w:t>
-      </w:r>
-      <w:proofErr w:type="gramEnd"/>
-      <w:r>
-        <w:t>.</w:t>
+        <w:t xml:space="preserve"> camera-symbol is designed by ourselves.</w:t>
       </w:r>
     </w:p>
     <w:p>
@@ -539,14 +405,7 @@
         <w:rPr>
           <w:bCs/>
         </w:rPr>
-        <w:t xml:space="preserve"> size </w:t>
-      </w:r>
-      <w:r>
-        <w:rPr>
-          <w:bCs/>
-        </w:rPr>
-        <w:lastRenderedPageBreak/>
-        <w:t>and</w:t>
+        <w:t xml:space="preserve"> size and</w:t>
       </w:r>
       <w:r>
         <w:rPr>
@@ -999,6 +858,7 @@
   <w:style w:type="character" w:default="1" w:styleId="Standardstycketeckensnitt">
     <w:name w:val="Default Paragraph Font"/>
     <w:uiPriority w:val="1"/>
+    <w:semiHidden/>
     <w:unhideWhenUsed/>
   </w:style>
   <w:style w:type="table" w:default="1" w:styleId="Normaltabell">
@@ -1373,7 +1233,7 @@
 </file>
 
 <file path=customXml/itemProps1.xml><?xml version="1.0" encoding="utf-8"?>
-<ds:datastoreItem xmlns:ds="http://schemas.openxmlformats.org/officeDocument/2006/customXml" ds:itemID="{D18B7061-F21C-4418-8BA3-40F81B57768D}">
+<ds:datastoreItem xmlns:ds="http://schemas.openxmlformats.org/officeDocument/2006/customXml" ds:itemID="{8D5CBC87-5318-4E2C-B457-57189F4564CB}">
   <ds:schemaRefs>
     <ds:schemaRef ds:uri="http://schemas.openxmlformats.org/officeDocument/2006/bibliography"/>
   </ds:schemaRefs>

</xml_diff>